<commit_message>
I'm made some udates in GP_services
</commit_message>
<xml_diff>
--- a/GP_services.docx
+++ b/GP_services.docx
@@ -238,8 +238,6 @@
               </w:rPr>
               <w:t>text</w:t>
             </w:r>
-            <w:bookmarkStart w:id="0" w:name="_GoBack"/>
-            <w:bookmarkEnd w:id="0"/>
           </w:p>
         </w:tc>
         <w:tc>
@@ -471,7 +469,7 @@
                 <w:lang w:bidi="ar-AE"/>
               </w:rPr>
             </w:pPr>
-            <w:hyperlink r:id="rId5" w:history="1">
+            <w:hyperlink r:id="rId6" w:history="1">
               <w:r>
                 <w:rPr>
                   <w:rStyle w:val="Hyperlink"/>
@@ -748,16 +746,7 @@
                 <w:szCs w:val="20"/>
                 <w:shd w:val="clear" w:color="auto" w:fill="FFFFFF"/>
               </w:rPr>
-              <w:t>localhost:3000/google</w:t>
-            </w:r>
-            <w:r>
-              <w:rPr>
-                <w:rFonts w:asciiTheme="majorBidi" w:hAnsiTheme="majorBidi" w:cstheme="majorBidi"/>
-                <w:sz w:val="20"/>
-                <w:szCs w:val="20"/>
-                <w:shd w:val="clear" w:color="auto" w:fill="FFFFFF"/>
-              </w:rPr>
-              <w:t>Translate/trans?q="sentence"&amp;target="language"</w:t>
+              <w:t>localhost:3000/googleTranslate/trans?q="sentence"&amp;target="language"</w:t>
             </w:r>
           </w:p>
         </w:tc>
@@ -1224,16 +1213,7 @@
                 <w:szCs w:val="20"/>
                 <w:shd w:val="clear" w:color="auto" w:fill="FFFFFF"/>
               </w:rPr>
-              <w:t>google</w:t>
-            </w:r>
-            <w:r>
-              <w:rPr>
-                <w:rFonts w:asciiTheme="majorBidi" w:hAnsiTheme="majorBidi" w:cstheme="majorBidi"/>
-                <w:sz w:val="20"/>
-                <w:szCs w:val="20"/>
-                <w:shd w:val="clear" w:color="auto" w:fill="FFFFFF"/>
-              </w:rPr>
-              <w:t>Translate</w:t>
+              <w:t>googleTranslate</w:t>
             </w:r>
             <w:proofErr w:type="spellEnd"/>
             <w:r>
@@ -1946,6 +1926,1739 @@
           <w:rFonts w:asciiTheme="majorBidi" w:hAnsiTheme="majorBidi" w:cstheme="majorBidi"/>
           <w:sz w:val="40"/>
           <w:szCs w:val="40"/>
+          <w:rtl/>
+          <w:lang w:bidi="ar-AE"/>
+        </w:rPr>
+      </w:pPr>
+    </w:p>
+    <w:p>
+      <w:pPr>
+        <w:jc w:val="right"/>
+        <w:rPr>
+          <w:rFonts w:asciiTheme="majorBidi" w:hAnsiTheme="majorBidi" w:cstheme="majorBidi"/>
+          <w:sz w:val="40"/>
+          <w:szCs w:val="40"/>
+          <w:rtl/>
+          <w:lang w:bidi="ar-AE"/>
+        </w:rPr>
+      </w:pPr>
+    </w:p>
+    <w:p>
+      <w:pPr>
+        <w:jc w:val="right"/>
+        <w:rPr>
+          <w:rFonts w:asciiTheme="majorBidi" w:hAnsiTheme="majorBidi" w:cstheme="majorBidi"/>
+          <w:sz w:val="40"/>
+          <w:szCs w:val="40"/>
+          <w:rtl/>
+          <w:lang w:bidi="ar-AE"/>
+        </w:rPr>
+      </w:pPr>
+    </w:p>
+    <w:tbl>
+      <w:tblPr>
+        <w:tblStyle w:val="TableGrid"/>
+        <w:bidiVisual/>
+        <w:tblW w:w="0" w:type="auto"/>
+        <w:tblLook w:val="04A0" w:firstRow="1" w:lastRow="0" w:firstColumn="1" w:lastColumn="0" w:noHBand="0" w:noVBand="1"/>
+      </w:tblPr>
+      <w:tblGrid>
+        <w:gridCol w:w="6687"/>
+        <w:gridCol w:w="1835"/>
+      </w:tblGrid>
+      <w:tr>
+        <w:tc>
+          <w:tcPr>
+            <w:tcW w:w="6687" w:type="dxa"/>
+          </w:tcPr>
+          <w:p>
+            <w:pPr>
+              <w:bidi w:val="0"/>
+              <w:rPr>
+                <w:rFonts w:asciiTheme="majorBidi" w:eastAsia="Times New Roman" w:hAnsiTheme="majorBidi" w:cstheme="majorBidi"/>
+                <w:sz w:val="28"/>
+                <w:szCs w:val="28"/>
+              </w:rPr>
+            </w:pPr>
+            <w:r>
+              <w:rPr>
+                <w:rFonts w:asciiTheme="majorBidi" w:eastAsia="Times New Roman" w:hAnsiTheme="majorBidi" w:cstheme="majorBidi"/>
+                <w:sz w:val="28"/>
+                <w:szCs w:val="28"/>
+              </w:rPr>
+              <w:lastRenderedPageBreak/>
+              <w:t>Currency conversion</w:t>
+            </w:r>
+          </w:p>
+        </w:tc>
+        <w:tc>
+          <w:tcPr>
+            <w:tcW w:w="1835" w:type="dxa"/>
+          </w:tcPr>
+          <w:p>
+            <w:pPr>
+              <w:shd w:val="clear" w:color="auto" w:fill="FFFFFF"/>
+              <w:bidi w:val="0"/>
+              <w:spacing w:after="150"/>
+              <w:ind w:right="150"/>
+              <w:textAlignment w:val="baseline"/>
+              <w:outlineLvl w:val="0"/>
+              <w:rPr>
+                <w:rFonts w:asciiTheme="majorBidi" w:eastAsia="Times New Roman" w:hAnsiTheme="majorBidi" w:cstheme="majorBidi"/>
+                <w:color w:val="222222"/>
+                <w:kern w:val="36"/>
+                <w:sz w:val="24"/>
+                <w:szCs w:val="24"/>
+                <w:rtl/>
+                <w:lang w:bidi="ar-AE"/>
+              </w:rPr>
+            </w:pPr>
+            <w:r>
+              <w:rPr>
+                <w:rFonts w:asciiTheme="majorBidi" w:eastAsia="Times New Roman" w:hAnsiTheme="majorBidi" w:cstheme="majorBidi"/>
+                <w:color w:val="222222"/>
+                <w:kern w:val="36"/>
+                <w:sz w:val="24"/>
+                <w:szCs w:val="24"/>
+                <w:lang w:bidi="ar-AE"/>
+              </w:rPr>
+              <w:t xml:space="preserve">Service </w:t>
+            </w:r>
+            <w:r>
+              <w:rPr>
+                <w:rFonts w:asciiTheme="majorBidi" w:eastAsia="Times New Roman" w:hAnsiTheme="majorBidi" w:cstheme="majorBidi"/>
+                <w:color w:val="222222"/>
+                <w:kern w:val="36"/>
+                <w:sz w:val="24"/>
+                <w:szCs w:val="24"/>
+                <w:lang w:bidi="ar-AE"/>
+              </w:rPr>
+              <w:t>name</w:t>
+            </w:r>
+          </w:p>
+        </w:tc>
+      </w:tr>
+      <w:tr>
+        <w:tc>
+          <w:tcPr>
+            <w:tcW w:w="6687" w:type="dxa"/>
+          </w:tcPr>
+          <w:p>
+            <w:pPr>
+              <w:shd w:val="clear" w:color="auto" w:fill="FFFFFF"/>
+              <w:bidi w:val="0"/>
+              <w:spacing w:after="150"/>
+              <w:ind w:right="150"/>
+              <w:textAlignment w:val="baseline"/>
+              <w:outlineLvl w:val="0"/>
+              <w:rPr>
+                <w:rFonts w:asciiTheme="majorBidi" w:eastAsia="Times New Roman" w:hAnsiTheme="majorBidi" w:cstheme="majorBidi"/>
+                <w:color w:val="222222"/>
+                <w:kern w:val="36"/>
+                <w:sz w:val="28"/>
+                <w:szCs w:val="28"/>
+                <w:lang w:bidi="ar-AE"/>
+              </w:rPr>
+            </w:pPr>
+            <w:r>
+              <w:rPr>
+                <w:rFonts w:asciiTheme="majorBidi" w:eastAsia="Times New Roman" w:hAnsiTheme="majorBidi" w:cstheme="majorBidi"/>
+                <w:color w:val="222222"/>
+                <w:kern w:val="36"/>
+                <w:sz w:val="28"/>
+                <w:szCs w:val="28"/>
+                <w:lang w:bidi="ar-AE"/>
+              </w:rPr>
+              <w:t>Currency exchange from one currency to another</w:t>
+            </w:r>
+          </w:p>
+        </w:tc>
+        <w:tc>
+          <w:tcPr>
+            <w:tcW w:w="1835" w:type="dxa"/>
+          </w:tcPr>
+          <w:p>
+            <w:pPr>
+              <w:shd w:val="clear" w:color="auto" w:fill="FFFFFF"/>
+              <w:bidi w:val="0"/>
+              <w:spacing w:after="150"/>
+              <w:ind w:right="150"/>
+              <w:textAlignment w:val="baseline"/>
+              <w:outlineLvl w:val="0"/>
+              <w:rPr>
+                <w:rFonts w:asciiTheme="majorBidi" w:eastAsia="Times New Roman" w:hAnsiTheme="majorBidi" w:cstheme="majorBidi"/>
+                <w:color w:val="222222"/>
+                <w:kern w:val="36"/>
+                <w:sz w:val="28"/>
+                <w:szCs w:val="28"/>
+                <w:rtl/>
+                <w:lang w:bidi="ar-AE"/>
+              </w:rPr>
+            </w:pPr>
+            <w:r>
+              <w:rPr>
+                <w:rFonts w:asciiTheme="majorBidi" w:eastAsia="Times New Roman" w:hAnsiTheme="majorBidi" w:cstheme="majorBidi"/>
+                <w:color w:val="222222"/>
+                <w:kern w:val="36"/>
+                <w:sz w:val="28"/>
+                <w:szCs w:val="28"/>
+                <w:lang w:bidi="ar-AE"/>
+              </w:rPr>
+              <w:t>Description</w:t>
+            </w:r>
+          </w:p>
+        </w:tc>
+      </w:tr>
+      <w:tr>
+        <w:tc>
+          <w:tcPr>
+            <w:tcW w:w="6687" w:type="dxa"/>
+          </w:tcPr>
+          <w:p>
+            <w:pPr>
+              <w:shd w:val="clear" w:color="auto" w:fill="FFFFFE"/>
+              <w:bidi w:val="0"/>
+              <w:spacing w:line="240" w:lineRule="atLeast"/>
+              <w:rPr>
+                <w:rFonts w:asciiTheme="majorBidi" w:eastAsia="Times New Roman" w:hAnsiTheme="majorBidi" w:cstheme="majorBidi"/>
+                <w:sz w:val="24"/>
+                <w:szCs w:val="24"/>
+              </w:rPr>
+            </w:pPr>
+            <w:r>
+              <w:rPr>
+                <w:rFonts w:asciiTheme="majorBidi" w:eastAsia="Times New Roman" w:hAnsiTheme="majorBidi" w:cstheme="majorBidi"/>
+                <w:sz w:val="24"/>
+                <w:szCs w:val="24"/>
+              </w:rPr>
+              <w:t>Shortcuts</w:t>
+            </w:r>
+          </w:p>
+        </w:tc>
+        <w:tc>
+          <w:tcPr>
+            <w:tcW w:w="1835" w:type="dxa"/>
+          </w:tcPr>
+          <w:p>
+            <w:pPr>
+              <w:jc w:val="right"/>
+              <w:rPr>
+                <w:rFonts w:asciiTheme="majorBidi" w:hAnsiTheme="majorBidi" w:cstheme="majorBidi"/>
+                <w:sz w:val="28"/>
+                <w:szCs w:val="28"/>
+                <w:lang w:bidi="ar-AE"/>
+              </w:rPr>
+            </w:pPr>
+            <w:r>
+              <w:rPr>
+                <w:rFonts w:asciiTheme="majorBidi" w:hAnsiTheme="majorBidi" w:cstheme="majorBidi"/>
+                <w:sz w:val="28"/>
+                <w:szCs w:val="28"/>
+                <w:lang w:bidi="ar-AE"/>
+              </w:rPr>
+              <w:t xml:space="preserve">Input </w:t>
+            </w:r>
+          </w:p>
+        </w:tc>
+      </w:tr>
+      <w:tr>
+        <w:tc>
+          <w:tcPr>
+            <w:tcW w:w="6687" w:type="dxa"/>
+          </w:tcPr>
+          <w:p>
+            <w:pPr>
+              <w:shd w:val="clear" w:color="auto" w:fill="FFFFFE"/>
+              <w:bidi w:val="0"/>
+              <w:spacing w:line="240" w:lineRule="atLeast"/>
+              <w:rPr>
+                <w:rFonts w:asciiTheme="majorBidi" w:eastAsia="Times New Roman" w:hAnsiTheme="majorBidi" w:cstheme="majorBidi"/>
+                <w:sz w:val="24"/>
+                <w:szCs w:val="24"/>
+              </w:rPr>
+            </w:pPr>
+            <w:r>
+              <w:rPr>
+                <w:rFonts w:asciiTheme="majorBidi" w:eastAsia="Times New Roman" w:hAnsiTheme="majorBidi" w:cstheme="majorBidi"/>
+                <w:sz w:val="24"/>
+                <w:szCs w:val="24"/>
+              </w:rPr>
+              <w:t xml:space="preserve">Quantity  </w:t>
+            </w:r>
+          </w:p>
+        </w:tc>
+        <w:tc>
+          <w:tcPr>
+            <w:tcW w:w="1835" w:type="dxa"/>
+          </w:tcPr>
+          <w:p>
+            <w:pPr>
+              <w:jc w:val="right"/>
+              <w:rPr>
+                <w:rFonts w:asciiTheme="majorBidi" w:hAnsiTheme="majorBidi" w:cstheme="majorBidi"/>
+                <w:sz w:val="28"/>
+                <w:szCs w:val="28"/>
+                <w:lang w:bidi="ar-AE"/>
+              </w:rPr>
+            </w:pPr>
+            <w:r>
+              <w:rPr>
+                <w:rFonts w:asciiTheme="majorBidi" w:hAnsiTheme="majorBidi" w:cstheme="majorBidi"/>
+                <w:sz w:val="28"/>
+                <w:szCs w:val="28"/>
+                <w:lang w:bidi="ar-AE"/>
+              </w:rPr>
+              <w:t xml:space="preserve">Output </w:t>
+            </w:r>
+          </w:p>
+        </w:tc>
+      </w:tr>
+      <w:tr>
+        <w:tc>
+          <w:tcPr>
+            <w:tcW w:w="6687" w:type="dxa"/>
+          </w:tcPr>
+          <w:p>
+            <w:pPr>
+              <w:bidi w:val="0"/>
+              <w:textAlignment w:val="baseline"/>
+              <w:rPr>
+                <w:rFonts w:ascii="inherit" w:eastAsia="Times New Roman" w:hAnsi="inherit" w:cs="Times New Roman"/>
+              </w:rPr>
+            </w:pPr>
+            <w:r>
+              <w:rPr>
+                <w:rFonts w:ascii="inherit" w:eastAsia="Times New Roman" w:hAnsi="inherit" w:cs="Times New Roman"/>
+              </w:rPr>
+              <w:t>localhost:3000/</w:t>
+            </w:r>
+            <w:proofErr w:type="spellStart"/>
+            <w:r>
+              <w:rPr>
+                <w:rFonts w:ascii="inherit" w:eastAsia="Times New Roman" w:hAnsi="inherit" w:cs="Times New Roman"/>
+              </w:rPr>
+              <w:t>currency?from</w:t>
+            </w:r>
+            <w:proofErr w:type="spellEnd"/>
+            <w:r>
+              <w:rPr>
+                <w:rFonts w:ascii="inherit" w:eastAsia="Times New Roman" w:hAnsi="inherit" w:cs="Times New Roman"/>
+              </w:rPr>
+              <w:t>="</w:t>
+            </w:r>
+            <w:proofErr w:type="spellStart"/>
+            <w:r>
+              <w:rPr>
+                <w:rFonts w:ascii="inherit" w:eastAsia="Times New Roman" w:hAnsi="inherit" w:cs="Times New Roman"/>
+              </w:rPr>
+              <w:t>country"&amp;to</w:t>
+            </w:r>
+            <w:proofErr w:type="spellEnd"/>
+            <w:r>
+              <w:rPr>
+                <w:rFonts w:ascii="inherit" w:eastAsia="Times New Roman" w:hAnsi="inherit" w:cs="Times New Roman"/>
+              </w:rPr>
+              <w:t>="</w:t>
+            </w:r>
+            <w:proofErr w:type="spellStart"/>
+            <w:r>
+              <w:rPr>
+                <w:rFonts w:ascii="inherit" w:eastAsia="Times New Roman" w:hAnsi="inherit" w:cs="Times New Roman"/>
+              </w:rPr>
+              <w:t>country"&amp;amount</w:t>
+            </w:r>
+            <w:proofErr w:type="spellEnd"/>
+            <w:r>
+              <w:rPr>
+                <w:rFonts w:ascii="inherit" w:eastAsia="Times New Roman" w:hAnsi="inherit" w:cs="Times New Roman"/>
+              </w:rPr>
+              <w:t>="</w:t>
+            </w:r>
+            <w:proofErr w:type="spellStart"/>
+            <w:r>
+              <w:rPr>
+                <w:rFonts w:ascii="inherit" w:eastAsia="Times New Roman" w:hAnsi="inherit" w:cs="Times New Roman"/>
+              </w:rPr>
+              <w:t>num</w:t>
+            </w:r>
+            <w:proofErr w:type="spellEnd"/>
+            <w:r>
+              <w:rPr>
+                <w:rFonts w:ascii="inherit" w:eastAsia="Times New Roman" w:hAnsi="inherit" w:cs="Times New Roman"/>
+              </w:rPr>
+              <w:t>"</w:t>
+            </w:r>
+          </w:p>
+        </w:tc>
+        <w:tc>
+          <w:tcPr>
+            <w:tcW w:w="1835" w:type="dxa"/>
+          </w:tcPr>
+          <w:p>
+            <w:pPr>
+              <w:jc w:val="right"/>
+              <w:rPr>
+                <w:rFonts w:asciiTheme="majorBidi" w:hAnsiTheme="majorBidi" w:cstheme="majorBidi"/>
+                <w:sz w:val="28"/>
+                <w:szCs w:val="28"/>
+                <w:lang w:bidi="ar-AE"/>
+              </w:rPr>
+            </w:pPr>
+            <w:r>
+              <w:rPr>
+                <w:rFonts w:asciiTheme="majorBidi" w:hAnsiTheme="majorBidi" w:cstheme="majorBidi"/>
+                <w:sz w:val="28"/>
+                <w:szCs w:val="28"/>
+                <w:lang w:bidi="ar-AE"/>
+              </w:rPr>
+              <w:t xml:space="preserve">URL  </w:t>
+            </w:r>
+          </w:p>
+        </w:tc>
+      </w:tr>
+      <w:tr>
+        <w:tc>
+          <w:tcPr>
+            <w:tcW w:w="6687" w:type="dxa"/>
+          </w:tcPr>
+          <w:p>
+            <w:pPr>
+              <w:bidi w:val="0"/>
+              <w:textAlignment w:val="baseline"/>
+              <w:rPr>
+                <w:rFonts w:ascii="inherit" w:eastAsia="Times New Roman" w:hAnsi="inherit" w:cs="Times New Roman"/>
+                <w:sz w:val="24"/>
+                <w:szCs w:val="24"/>
+                <w:rtl/>
+              </w:rPr>
+            </w:pPr>
+            <w:r>
+              <w:rPr>
+                <w:rFonts w:ascii="inherit" w:eastAsia="Times New Roman" w:hAnsi="inherit" w:cs="Times New Roman"/>
+                <w:sz w:val="24"/>
+                <w:szCs w:val="24"/>
+              </w:rPr>
+              <w:t>localhost:3000/</w:t>
+            </w:r>
+            <w:proofErr w:type="spellStart"/>
+            <w:r>
+              <w:rPr>
+                <w:rFonts w:ascii="inherit" w:eastAsia="Times New Roman" w:hAnsi="inherit" w:cs="Times New Roman"/>
+                <w:sz w:val="24"/>
+                <w:szCs w:val="24"/>
+              </w:rPr>
+              <w:t>currency?from</w:t>
+            </w:r>
+            <w:proofErr w:type="spellEnd"/>
+            <w:r>
+              <w:rPr>
+                <w:rFonts w:ascii="inherit" w:eastAsia="Times New Roman" w:hAnsi="inherit" w:cs="Times New Roman"/>
+                <w:sz w:val="24"/>
+                <w:szCs w:val="24"/>
+              </w:rPr>
+              <w:t>=</w:t>
+            </w:r>
+            <w:proofErr w:type="spellStart"/>
+            <w:r>
+              <w:rPr>
+                <w:rFonts w:ascii="inherit" w:eastAsia="Times New Roman" w:hAnsi="inherit" w:cs="Times New Roman"/>
+                <w:sz w:val="24"/>
+                <w:szCs w:val="24"/>
+              </w:rPr>
+              <w:t>usd&amp;to</w:t>
+            </w:r>
+            <w:proofErr w:type="spellEnd"/>
+            <w:r>
+              <w:rPr>
+                <w:rFonts w:ascii="inherit" w:eastAsia="Times New Roman" w:hAnsi="inherit" w:cs="Times New Roman"/>
+                <w:sz w:val="24"/>
+                <w:szCs w:val="24"/>
+              </w:rPr>
+              <w:t>=</w:t>
+            </w:r>
+            <w:proofErr w:type="spellStart"/>
+            <w:r>
+              <w:rPr>
+                <w:rFonts w:ascii="inherit" w:eastAsia="Times New Roman" w:hAnsi="inherit" w:cs="Times New Roman"/>
+                <w:sz w:val="24"/>
+                <w:szCs w:val="24"/>
+              </w:rPr>
+              <w:t>egp&amp;amount</w:t>
+            </w:r>
+            <w:proofErr w:type="spellEnd"/>
+            <w:r>
+              <w:rPr>
+                <w:rFonts w:ascii="inherit" w:eastAsia="Times New Roman" w:hAnsi="inherit" w:cs="Times New Roman"/>
+                <w:sz w:val="24"/>
+                <w:szCs w:val="24"/>
+              </w:rPr>
+              <w:t>=1</w:t>
+            </w:r>
+          </w:p>
+        </w:tc>
+        <w:tc>
+          <w:tcPr>
+            <w:tcW w:w="1835" w:type="dxa"/>
+          </w:tcPr>
+          <w:p>
+            <w:pPr>
+              <w:jc w:val="right"/>
+              <w:rPr>
+                <w:rFonts w:asciiTheme="majorBidi" w:hAnsiTheme="majorBidi" w:cstheme="majorBidi"/>
+                <w:sz w:val="28"/>
+                <w:szCs w:val="28"/>
+                <w:lang w:bidi="ar-AE"/>
+              </w:rPr>
+            </w:pPr>
+            <w:r>
+              <w:rPr>
+                <w:rFonts w:asciiTheme="majorBidi" w:hAnsiTheme="majorBidi" w:cstheme="majorBidi"/>
+                <w:sz w:val="28"/>
+                <w:szCs w:val="28"/>
+                <w:lang w:bidi="ar-AE"/>
+              </w:rPr>
+              <w:t>example</w:t>
+            </w:r>
+          </w:p>
+        </w:tc>
+      </w:tr>
+    </w:tbl>
+    <w:p>
+      <w:pPr>
+        <w:jc w:val="right"/>
+        <w:rPr>
+          <w:rFonts w:asciiTheme="majorBidi" w:hAnsiTheme="majorBidi" w:cstheme="majorBidi"/>
+          <w:sz w:val="40"/>
+          <w:szCs w:val="40"/>
+          <w:rtl/>
+          <w:lang w:bidi="ar-AE"/>
+        </w:rPr>
+      </w:pPr>
+    </w:p>
+    <w:tbl>
+      <w:tblPr>
+        <w:tblStyle w:val="TableGrid"/>
+        <w:bidiVisual/>
+        <w:tblW w:w="0" w:type="auto"/>
+        <w:tblLook w:val="04A0" w:firstRow="1" w:lastRow="0" w:firstColumn="1" w:lastColumn="0" w:noHBand="0" w:noVBand="1"/>
+      </w:tblPr>
+      <w:tblGrid>
+        <w:gridCol w:w="6687"/>
+        <w:gridCol w:w="1835"/>
+      </w:tblGrid>
+      <w:tr>
+        <w:tc>
+          <w:tcPr>
+            <w:tcW w:w="6687" w:type="dxa"/>
+          </w:tcPr>
+          <w:p>
+            <w:pPr>
+              <w:bidi w:val="0"/>
+              <w:rPr>
+                <w:rFonts w:asciiTheme="majorBidi" w:eastAsia="Times New Roman" w:hAnsiTheme="majorBidi" w:cstheme="majorBidi"/>
+                <w:sz w:val="28"/>
+                <w:szCs w:val="28"/>
+              </w:rPr>
+            </w:pPr>
+            <w:r>
+              <w:rPr>
+                <w:rFonts w:asciiTheme="majorBidi" w:eastAsia="Times New Roman" w:hAnsiTheme="majorBidi" w:cstheme="majorBidi"/>
+                <w:sz w:val="28"/>
+                <w:szCs w:val="28"/>
+              </w:rPr>
+              <w:t xml:space="preserve">Movies </w:t>
+            </w:r>
+          </w:p>
+        </w:tc>
+        <w:tc>
+          <w:tcPr>
+            <w:tcW w:w="1835" w:type="dxa"/>
+          </w:tcPr>
+          <w:p>
+            <w:pPr>
+              <w:shd w:val="clear" w:color="auto" w:fill="FFFFFF"/>
+              <w:bidi w:val="0"/>
+              <w:spacing w:after="150"/>
+              <w:ind w:right="150"/>
+              <w:textAlignment w:val="baseline"/>
+              <w:outlineLvl w:val="0"/>
+              <w:rPr>
+                <w:rFonts w:asciiTheme="majorBidi" w:eastAsia="Times New Roman" w:hAnsiTheme="majorBidi" w:cstheme="majorBidi"/>
+                <w:color w:val="222222"/>
+                <w:kern w:val="36"/>
+                <w:sz w:val="24"/>
+                <w:szCs w:val="24"/>
+                <w:rtl/>
+                <w:lang w:bidi="ar-AE"/>
+              </w:rPr>
+            </w:pPr>
+            <w:r>
+              <w:rPr>
+                <w:rFonts w:asciiTheme="majorBidi" w:eastAsia="Times New Roman" w:hAnsiTheme="majorBidi" w:cstheme="majorBidi"/>
+                <w:color w:val="222222"/>
+                <w:kern w:val="36"/>
+                <w:sz w:val="24"/>
+                <w:szCs w:val="24"/>
+                <w:lang w:bidi="ar-AE"/>
+              </w:rPr>
+              <w:t>Service name</w:t>
+            </w:r>
+          </w:p>
+        </w:tc>
+      </w:tr>
+      <w:tr>
+        <w:tc>
+          <w:tcPr>
+            <w:tcW w:w="6687" w:type="dxa"/>
+          </w:tcPr>
+          <w:p>
+            <w:pPr>
+              <w:pStyle w:val="ListParagraph"/>
+              <w:numPr>
+                <w:ilvl w:val="0"/>
+                <w:numId w:val="1"/>
+              </w:numPr>
+              <w:shd w:val="clear" w:color="auto" w:fill="FFFFFF"/>
+              <w:bidi w:val="0"/>
+              <w:spacing w:after="150"/>
+              <w:ind w:right="150"/>
+              <w:textAlignment w:val="baseline"/>
+              <w:outlineLvl w:val="0"/>
+              <w:rPr>
+                <w:rFonts w:asciiTheme="majorBidi" w:eastAsia="Times New Roman" w:hAnsiTheme="majorBidi" w:cstheme="majorBidi"/>
+                <w:color w:val="222222"/>
+                <w:kern w:val="36"/>
+                <w:sz w:val="24"/>
+                <w:szCs w:val="24"/>
+                <w:lang w:bidi="ar-AE"/>
+              </w:rPr>
+            </w:pPr>
+            <w:r>
+              <w:rPr>
+                <w:rFonts w:asciiTheme="majorBidi" w:eastAsia="Times New Roman" w:hAnsiTheme="majorBidi" w:cstheme="majorBidi"/>
+                <w:color w:val="222222"/>
+                <w:kern w:val="36"/>
+                <w:sz w:val="24"/>
+                <w:szCs w:val="24"/>
+                <w:lang w:bidi="ar-AE"/>
+              </w:rPr>
+              <w:t xml:space="preserve">Return film's ( title – </w:t>
+            </w:r>
+            <w:proofErr w:type="spellStart"/>
+            <w:r>
+              <w:rPr>
+                <w:rFonts w:asciiTheme="majorBidi" w:eastAsia="Times New Roman" w:hAnsiTheme="majorBidi" w:cstheme="majorBidi"/>
+                <w:color w:val="222222"/>
+                <w:kern w:val="36"/>
+                <w:sz w:val="24"/>
+                <w:szCs w:val="24"/>
+                <w:lang w:bidi="ar-AE"/>
+              </w:rPr>
+              <w:t>voute_count</w:t>
+            </w:r>
+            <w:proofErr w:type="spellEnd"/>
+            <w:r>
+              <w:rPr>
+                <w:rFonts w:asciiTheme="majorBidi" w:eastAsia="Times New Roman" w:hAnsiTheme="majorBidi" w:cstheme="majorBidi"/>
+                <w:color w:val="222222"/>
+                <w:kern w:val="36"/>
+                <w:sz w:val="24"/>
+                <w:szCs w:val="24"/>
+                <w:lang w:bidi="ar-AE"/>
+              </w:rPr>
+              <w:t xml:space="preserve"> – date – language )</w:t>
+            </w:r>
+          </w:p>
+          <w:p>
+            <w:pPr>
+              <w:pStyle w:val="ListParagraph"/>
+              <w:numPr>
+                <w:ilvl w:val="0"/>
+                <w:numId w:val="1"/>
+              </w:numPr>
+              <w:shd w:val="clear" w:color="auto" w:fill="FFFFFF"/>
+              <w:bidi w:val="0"/>
+              <w:spacing w:after="150"/>
+              <w:ind w:right="150"/>
+              <w:textAlignment w:val="baseline"/>
+              <w:outlineLvl w:val="0"/>
+              <w:rPr>
+                <w:rFonts w:asciiTheme="majorBidi" w:eastAsia="Times New Roman" w:hAnsiTheme="majorBidi" w:cstheme="majorBidi"/>
+                <w:color w:val="222222"/>
+                <w:kern w:val="36"/>
+                <w:sz w:val="28"/>
+                <w:szCs w:val="28"/>
+                <w:lang w:bidi="ar-AE"/>
+              </w:rPr>
+            </w:pPr>
+            <w:r>
+              <w:rPr>
+                <w:rFonts w:asciiTheme="majorBidi" w:eastAsia="Times New Roman" w:hAnsiTheme="majorBidi" w:cstheme="majorBidi"/>
+                <w:color w:val="222222"/>
+                <w:kern w:val="36"/>
+                <w:sz w:val="24"/>
+                <w:szCs w:val="24"/>
+                <w:lang w:bidi="ar-AE"/>
+              </w:rPr>
+              <w:t>Give you recommendation movies</w:t>
+            </w:r>
+            <w:r>
+              <w:rPr>
+                <w:rFonts w:asciiTheme="majorBidi" w:eastAsia="Times New Roman" w:hAnsiTheme="majorBidi" w:cstheme="majorBidi"/>
+                <w:color w:val="222222"/>
+                <w:kern w:val="36"/>
+                <w:sz w:val="28"/>
+                <w:szCs w:val="28"/>
+                <w:lang w:bidi="ar-AE"/>
+              </w:rPr>
+              <w:t xml:space="preserve"> </w:t>
+            </w:r>
+          </w:p>
+        </w:tc>
+        <w:tc>
+          <w:tcPr>
+            <w:tcW w:w="1835" w:type="dxa"/>
+          </w:tcPr>
+          <w:p>
+            <w:pPr>
+              <w:shd w:val="clear" w:color="auto" w:fill="FFFFFF"/>
+              <w:bidi w:val="0"/>
+              <w:spacing w:after="150"/>
+              <w:ind w:right="150"/>
+              <w:textAlignment w:val="baseline"/>
+              <w:outlineLvl w:val="0"/>
+              <w:rPr>
+                <w:rFonts w:asciiTheme="majorBidi" w:eastAsia="Times New Roman" w:hAnsiTheme="majorBidi" w:cstheme="majorBidi"/>
+                <w:color w:val="222222"/>
+                <w:kern w:val="36"/>
+                <w:sz w:val="28"/>
+                <w:szCs w:val="28"/>
+                <w:rtl/>
+                <w:lang w:bidi="ar-AE"/>
+              </w:rPr>
+            </w:pPr>
+            <w:r>
+              <w:rPr>
+                <w:rFonts w:asciiTheme="majorBidi" w:eastAsia="Times New Roman" w:hAnsiTheme="majorBidi" w:cstheme="majorBidi"/>
+                <w:color w:val="222222"/>
+                <w:kern w:val="36"/>
+                <w:sz w:val="28"/>
+                <w:szCs w:val="28"/>
+                <w:lang w:bidi="ar-AE"/>
+              </w:rPr>
+              <w:t>Description</w:t>
+            </w:r>
+          </w:p>
+        </w:tc>
+      </w:tr>
+      <w:tr>
+        <w:tc>
+          <w:tcPr>
+            <w:tcW w:w="6687" w:type="dxa"/>
+          </w:tcPr>
+          <w:p>
+            <w:pPr>
+              <w:shd w:val="clear" w:color="auto" w:fill="FFFFFE"/>
+              <w:bidi w:val="0"/>
+              <w:spacing w:line="240" w:lineRule="atLeast"/>
+              <w:rPr>
+                <w:rFonts w:asciiTheme="majorBidi" w:eastAsia="Times New Roman" w:hAnsiTheme="majorBidi" w:cstheme="majorBidi"/>
+                <w:sz w:val="24"/>
+                <w:szCs w:val="24"/>
+              </w:rPr>
+            </w:pPr>
+            <w:r>
+              <w:rPr>
+                <w:rFonts w:asciiTheme="majorBidi" w:eastAsia="Times New Roman" w:hAnsiTheme="majorBidi" w:cstheme="majorBidi"/>
+                <w:sz w:val="24"/>
+                <w:szCs w:val="24"/>
+              </w:rPr>
+              <w:t xml:space="preserve">Movie's </w:t>
+            </w:r>
+            <w:r>
+              <w:rPr>
+                <w:rFonts w:asciiTheme="majorBidi" w:eastAsia="Times New Roman" w:hAnsiTheme="majorBidi" w:cstheme="majorBidi"/>
+                <w:sz w:val="24"/>
+                <w:szCs w:val="24"/>
+              </w:rPr>
+              <w:t xml:space="preserve">ID </w:t>
+            </w:r>
+          </w:p>
+        </w:tc>
+        <w:tc>
+          <w:tcPr>
+            <w:tcW w:w="1835" w:type="dxa"/>
+          </w:tcPr>
+          <w:p>
+            <w:pPr>
+              <w:jc w:val="right"/>
+              <w:rPr>
+                <w:rFonts w:asciiTheme="majorBidi" w:hAnsiTheme="majorBidi" w:cstheme="majorBidi"/>
+                <w:sz w:val="28"/>
+                <w:szCs w:val="28"/>
+                <w:lang w:bidi="ar-AE"/>
+              </w:rPr>
+            </w:pPr>
+            <w:r>
+              <w:rPr>
+                <w:rFonts w:asciiTheme="majorBidi" w:hAnsiTheme="majorBidi" w:cstheme="majorBidi"/>
+                <w:sz w:val="28"/>
+                <w:szCs w:val="28"/>
+                <w:lang w:bidi="ar-AE"/>
+              </w:rPr>
+              <w:t xml:space="preserve">Input </w:t>
+            </w:r>
+          </w:p>
+        </w:tc>
+      </w:tr>
+      <w:tr>
+        <w:tc>
+          <w:tcPr>
+            <w:tcW w:w="6687" w:type="dxa"/>
+          </w:tcPr>
+          <w:p>
+            <w:pPr>
+              <w:shd w:val="clear" w:color="auto" w:fill="FFFFFE"/>
+              <w:bidi w:val="0"/>
+              <w:spacing w:line="240" w:lineRule="atLeast"/>
+              <w:rPr>
+                <w:rFonts w:asciiTheme="majorBidi" w:eastAsia="Times New Roman" w:hAnsiTheme="majorBidi" w:cstheme="majorBidi"/>
+                <w:sz w:val="24"/>
+                <w:szCs w:val="24"/>
+              </w:rPr>
+            </w:pPr>
+            <w:r>
+              <w:rPr>
+                <w:rFonts w:asciiTheme="majorBidi" w:eastAsia="Times New Roman" w:hAnsiTheme="majorBidi" w:cstheme="majorBidi"/>
+                <w:sz w:val="24"/>
+                <w:szCs w:val="24"/>
+              </w:rPr>
+              <w:t>Link to the movie</w:t>
+            </w:r>
+          </w:p>
+        </w:tc>
+        <w:tc>
+          <w:tcPr>
+            <w:tcW w:w="1835" w:type="dxa"/>
+          </w:tcPr>
+          <w:p>
+            <w:pPr>
+              <w:jc w:val="right"/>
+              <w:rPr>
+                <w:rFonts w:asciiTheme="majorBidi" w:hAnsiTheme="majorBidi" w:cstheme="majorBidi"/>
+                <w:sz w:val="28"/>
+                <w:szCs w:val="28"/>
+                <w:lang w:bidi="ar-AE"/>
+              </w:rPr>
+            </w:pPr>
+            <w:r>
+              <w:rPr>
+                <w:rFonts w:asciiTheme="majorBidi" w:hAnsiTheme="majorBidi" w:cstheme="majorBidi"/>
+                <w:sz w:val="28"/>
+                <w:szCs w:val="28"/>
+                <w:lang w:bidi="ar-AE"/>
+              </w:rPr>
+              <w:t xml:space="preserve">Output </w:t>
+            </w:r>
+          </w:p>
+        </w:tc>
+      </w:tr>
+      <w:tr>
+        <w:tc>
+          <w:tcPr>
+            <w:tcW w:w="6687" w:type="dxa"/>
+          </w:tcPr>
+          <w:p>
+            <w:pPr>
+              <w:bidi w:val="0"/>
+              <w:textAlignment w:val="baseline"/>
+              <w:rPr>
+                <w:rFonts w:ascii="inherit" w:eastAsia="Times New Roman" w:hAnsi="inherit" w:cs="Times New Roman"/>
+              </w:rPr>
+            </w:pPr>
+            <w:r>
+              <w:t>http://localhost:3000/</w:t>
+            </w:r>
+            <w:r>
+              <w:t>movies/recommendations?id="</w:t>
+            </w:r>
+            <w:r>
+              <w:t>ID</w:t>
+            </w:r>
+            <w:r>
+              <w:t>"</w:t>
+            </w:r>
+          </w:p>
+        </w:tc>
+        <w:tc>
+          <w:tcPr>
+            <w:tcW w:w="1835" w:type="dxa"/>
+          </w:tcPr>
+          <w:p>
+            <w:pPr>
+              <w:jc w:val="right"/>
+              <w:rPr>
+                <w:rFonts w:asciiTheme="majorBidi" w:hAnsiTheme="majorBidi" w:cstheme="majorBidi"/>
+                <w:sz w:val="28"/>
+                <w:szCs w:val="28"/>
+                <w:lang w:bidi="ar-AE"/>
+              </w:rPr>
+            </w:pPr>
+            <w:r>
+              <w:rPr>
+                <w:rFonts w:asciiTheme="majorBidi" w:hAnsiTheme="majorBidi" w:cstheme="majorBidi"/>
+                <w:sz w:val="28"/>
+                <w:szCs w:val="28"/>
+                <w:lang w:bidi="ar-AE"/>
+              </w:rPr>
+              <w:t xml:space="preserve">URL  </w:t>
+            </w:r>
+          </w:p>
+        </w:tc>
+      </w:tr>
+      <w:tr>
+        <w:tc>
+          <w:tcPr>
+            <w:tcW w:w="6687" w:type="dxa"/>
+          </w:tcPr>
+          <w:p>
+            <w:pPr>
+              <w:bidi w:val="0"/>
+              <w:textAlignment w:val="baseline"/>
+              <w:rPr>
+                <w:rFonts w:ascii="inherit" w:eastAsia="Times New Roman" w:hAnsi="inherit" w:cs="Times New Roman"/>
+                <w:sz w:val="24"/>
+                <w:szCs w:val="24"/>
+                <w:rtl/>
+              </w:rPr>
+            </w:pPr>
+            <w:hyperlink r:id="rId7" w:history="1">
+              <w:r>
+                <w:rPr>
+                  <w:rStyle w:val="Hyperlink"/>
+                </w:rPr>
+                <w:t>http://localhost:3000/movies/recommendations?id=443791</w:t>
+              </w:r>
+            </w:hyperlink>
+          </w:p>
+        </w:tc>
+        <w:tc>
+          <w:tcPr>
+            <w:tcW w:w="1835" w:type="dxa"/>
+          </w:tcPr>
+          <w:p>
+            <w:pPr>
+              <w:jc w:val="right"/>
+              <w:rPr>
+                <w:rFonts w:asciiTheme="majorBidi" w:hAnsiTheme="majorBidi" w:cstheme="majorBidi"/>
+                <w:sz w:val="28"/>
+                <w:szCs w:val="28"/>
+                <w:lang w:bidi="ar-AE"/>
+              </w:rPr>
+            </w:pPr>
+            <w:r>
+              <w:rPr>
+                <w:rFonts w:asciiTheme="majorBidi" w:hAnsiTheme="majorBidi" w:cstheme="majorBidi"/>
+                <w:sz w:val="28"/>
+                <w:szCs w:val="28"/>
+                <w:lang w:bidi="ar-AE"/>
+              </w:rPr>
+              <w:t>example</w:t>
+            </w:r>
+          </w:p>
+        </w:tc>
+      </w:tr>
+    </w:tbl>
+    <w:p>
+      <w:pPr>
+        <w:jc w:val="right"/>
+        <w:rPr>
+          <w:rFonts w:asciiTheme="majorBidi" w:hAnsiTheme="majorBidi" w:cstheme="majorBidi"/>
+          <w:sz w:val="40"/>
+          <w:szCs w:val="40"/>
+          <w:rtl/>
+          <w:lang w:bidi="ar-AE"/>
+        </w:rPr>
+      </w:pPr>
+    </w:p>
+    <w:tbl>
+      <w:tblPr>
+        <w:tblStyle w:val="TableGrid"/>
+        <w:bidiVisual/>
+        <w:tblW w:w="0" w:type="auto"/>
+        <w:tblLook w:val="04A0" w:firstRow="1" w:lastRow="0" w:firstColumn="1" w:lastColumn="0" w:noHBand="0" w:noVBand="1"/>
+      </w:tblPr>
+      <w:tblGrid>
+        <w:gridCol w:w="6687"/>
+        <w:gridCol w:w="1835"/>
+      </w:tblGrid>
+      <w:tr>
+        <w:tc>
+          <w:tcPr>
+            <w:tcW w:w="6687" w:type="dxa"/>
+          </w:tcPr>
+          <w:p>
+            <w:pPr>
+              <w:bidi w:val="0"/>
+              <w:rPr>
+                <w:rFonts w:asciiTheme="majorBidi" w:eastAsia="Times New Roman" w:hAnsiTheme="majorBidi" w:cstheme="majorBidi"/>
+                <w:sz w:val="28"/>
+                <w:szCs w:val="28"/>
+              </w:rPr>
+            </w:pPr>
+            <w:r>
+              <w:rPr>
+                <w:rFonts w:asciiTheme="majorBidi" w:eastAsia="Times New Roman" w:hAnsiTheme="majorBidi" w:cstheme="majorBidi"/>
+                <w:sz w:val="28"/>
+                <w:szCs w:val="28"/>
+              </w:rPr>
+              <w:t xml:space="preserve">Music </w:t>
+            </w:r>
+          </w:p>
+        </w:tc>
+        <w:tc>
+          <w:tcPr>
+            <w:tcW w:w="1835" w:type="dxa"/>
+          </w:tcPr>
+          <w:p>
+            <w:pPr>
+              <w:shd w:val="clear" w:color="auto" w:fill="FFFFFF"/>
+              <w:bidi w:val="0"/>
+              <w:spacing w:after="150"/>
+              <w:ind w:right="150"/>
+              <w:textAlignment w:val="baseline"/>
+              <w:outlineLvl w:val="0"/>
+              <w:rPr>
+                <w:rFonts w:asciiTheme="majorBidi" w:eastAsia="Times New Roman" w:hAnsiTheme="majorBidi" w:cstheme="majorBidi"/>
+                <w:color w:val="222222"/>
+                <w:kern w:val="36"/>
+                <w:sz w:val="24"/>
+                <w:szCs w:val="24"/>
+                <w:rtl/>
+                <w:lang w:bidi="ar-AE"/>
+              </w:rPr>
+            </w:pPr>
+            <w:r>
+              <w:rPr>
+                <w:rFonts w:asciiTheme="majorBidi" w:eastAsia="Times New Roman" w:hAnsiTheme="majorBidi" w:cstheme="majorBidi"/>
+                <w:color w:val="222222"/>
+                <w:kern w:val="36"/>
+                <w:sz w:val="24"/>
+                <w:szCs w:val="24"/>
+                <w:lang w:bidi="ar-AE"/>
+              </w:rPr>
+              <w:t>Service name</w:t>
+            </w:r>
+          </w:p>
+        </w:tc>
+      </w:tr>
+      <w:tr>
+        <w:tc>
+          <w:tcPr>
+            <w:tcW w:w="6687" w:type="dxa"/>
+          </w:tcPr>
+          <w:p>
+            <w:pPr>
+              <w:shd w:val="clear" w:color="auto" w:fill="FFFFFF"/>
+              <w:bidi w:val="0"/>
+              <w:spacing w:after="150"/>
+              <w:ind w:right="150"/>
+              <w:textAlignment w:val="baseline"/>
+              <w:outlineLvl w:val="0"/>
+              <w:rPr>
+                <w:rFonts w:asciiTheme="majorBidi" w:eastAsia="Times New Roman" w:hAnsiTheme="majorBidi" w:cstheme="majorBidi"/>
+                <w:color w:val="222222"/>
+                <w:kern w:val="36"/>
+                <w:sz w:val="28"/>
+                <w:szCs w:val="28"/>
+                <w:lang w:bidi="ar-AE"/>
+              </w:rPr>
+            </w:pPr>
+            <w:r>
+              <w:rPr>
+                <w:rFonts w:asciiTheme="majorBidi" w:eastAsia="Times New Roman" w:hAnsiTheme="majorBidi" w:cstheme="majorBidi"/>
+                <w:color w:val="222222"/>
+                <w:kern w:val="36"/>
+                <w:sz w:val="28"/>
+                <w:szCs w:val="28"/>
+                <w:lang w:bidi="ar-AE"/>
+              </w:rPr>
+              <w:t>Return</w:t>
+            </w:r>
+            <w:r>
+              <w:rPr>
+                <w:rFonts w:asciiTheme="majorBidi" w:eastAsia="Times New Roman" w:hAnsiTheme="majorBidi" w:cstheme="majorBidi"/>
+                <w:color w:val="222222"/>
+                <w:kern w:val="36"/>
+                <w:sz w:val="28"/>
+                <w:szCs w:val="28"/>
+                <w:lang w:bidi="ar-AE"/>
+              </w:rPr>
+              <w:t xml:space="preserve"> music</w:t>
+            </w:r>
+            <w:r>
+              <w:rPr>
+                <w:rFonts w:asciiTheme="majorBidi" w:eastAsia="Times New Roman" w:hAnsiTheme="majorBidi" w:cstheme="majorBidi"/>
+                <w:color w:val="222222"/>
+                <w:kern w:val="36"/>
+                <w:sz w:val="28"/>
+                <w:szCs w:val="28"/>
+                <w:lang w:bidi="ar-AE"/>
+              </w:rPr>
+              <w:t xml:space="preserve"> </w:t>
+            </w:r>
+          </w:p>
+        </w:tc>
+        <w:tc>
+          <w:tcPr>
+            <w:tcW w:w="1835" w:type="dxa"/>
+          </w:tcPr>
+          <w:p>
+            <w:pPr>
+              <w:shd w:val="clear" w:color="auto" w:fill="FFFFFF"/>
+              <w:bidi w:val="0"/>
+              <w:spacing w:after="150"/>
+              <w:ind w:right="150"/>
+              <w:textAlignment w:val="baseline"/>
+              <w:outlineLvl w:val="0"/>
+              <w:rPr>
+                <w:rFonts w:asciiTheme="majorBidi" w:eastAsia="Times New Roman" w:hAnsiTheme="majorBidi" w:cstheme="majorBidi"/>
+                <w:color w:val="222222"/>
+                <w:kern w:val="36"/>
+                <w:sz w:val="28"/>
+                <w:szCs w:val="28"/>
+                <w:rtl/>
+                <w:lang w:bidi="ar-AE"/>
+              </w:rPr>
+            </w:pPr>
+            <w:r>
+              <w:rPr>
+                <w:rFonts w:asciiTheme="majorBidi" w:eastAsia="Times New Roman" w:hAnsiTheme="majorBidi" w:cstheme="majorBidi"/>
+                <w:color w:val="222222"/>
+                <w:kern w:val="36"/>
+                <w:sz w:val="28"/>
+                <w:szCs w:val="28"/>
+                <w:lang w:bidi="ar-AE"/>
+              </w:rPr>
+              <w:t>Description</w:t>
+            </w:r>
+          </w:p>
+        </w:tc>
+      </w:tr>
+      <w:tr>
+        <w:tc>
+          <w:tcPr>
+            <w:tcW w:w="6687" w:type="dxa"/>
+          </w:tcPr>
+          <w:p>
+            <w:pPr>
+              <w:shd w:val="clear" w:color="auto" w:fill="FFFFFE"/>
+              <w:bidi w:val="0"/>
+              <w:spacing w:line="240" w:lineRule="atLeast"/>
+              <w:rPr>
+                <w:rFonts w:asciiTheme="majorBidi" w:eastAsia="Times New Roman" w:hAnsiTheme="majorBidi" w:cstheme="majorBidi"/>
+                <w:sz w:val="24"/>
+                <w:szCs w:val="24"/>
+                <w:rtl/>
+                <w:lang w:bidi="ar-AE"/>
+              </w:rPr>
+            </w:pPr>
+            <w:r>
+              <w:rPr>
+                <w:rFonts w:asciiTheme="majorBidi" w:eastAsia="Times New Roman" w:hAnsiTheme="majorBidi" w:cstheme="majorBidi"/>
+                <w:sz w:val="24"/>
+                <w:szCs w:val="24"/>
+                <w:lang w:bidi="ar-AE"/>
+              </w:rPr>
+              <w:t>singer name</w:t>
+            </w:r>
+          </w:p>
+        </w:tc>
+        <w:tc>
+          <w:tcPr>
+            <w:tcW w:w="1835" w:type="dxa"/>
+          </w:tcPr>
+          <w:p>
+            <w:pPr>
+              <w:jc w:val="right"/>
+              <w:rPr>
+                <w:rFonts w:asciiTheme="majorBidi" w:hAnsiTheme="majorBidi" w:cstheme="majorBidi"/>
+                <w:sz w:val="28"/>
+                <w:szCs w:val="28"/>
+                <w:lang w:bidi="ar-AE"/>
+              </w:rPr>
+            </w:pPr>
+            <w:r>
+              <w:rPr>
+                <w:rFonts w:asciiTheme="majorBidi" w:hAnsiTheme="majorBidi" w:cstheme="majorBidi"/>
+                <w:sz w:val="28"/>
+                <w:szCs w:val="28"/>
+                <w:lang w:bidi="ar-AE"/>
+              </w:rPr>
+              <w:t xml:space="preserve">Input </w:t>
+            </w:r>
+          </w:p>
+        </w:tc>
+      </w:tr>
+      <w:tr>
+        <w:tc>
+          <w:tcPr>
+            <w:tcW w:w="6687" w:type="dxa"/>
+          </w:tcPr>
+          <w:p>
+            <w:pPr>
+              <w:shd w:val="clear" w:color="auto" w:fill="FFFFFE"/>
+              <w:bidi w:val="0"/>
+              <w:spacing w:line="240" w:lineRule="atLeast"/>
+              <w:rPr>
+                <w:rFonts w:asciiTheme="majorBidi" w:eastAsia="Times New Roman" w:hAnsiTheme="majorBidi" w:cstheme="majorBidi"/>
+                <w:sz w:val="24"/>
+                <w:szCs w:val="24"/>
+              </w:rPr>
+            </w:pPr>
+            <w:r>
+              <w:rPr>
+                <w:rFonts w:asciiTheme="majorBidi" w:eastAsia="Times New Roman" w:hAnsiTheme="majorBidi" w:cstheme="majorBidi"/>
+                <w:sz w:val="24"/>
+                <w:szCs w:val="24"/>
+              </w:rPr>
+              <w:t xml:space="preserve"> </w:t>
+            </w:r>
+            <w:r>
+              <w:rPr>
+                <w:rFonts w:asciiTheme="majorBidi" w:eastAsia="Times New Roman" w:hAnsiTheme="majorBidi" w:cstheme="majorBidi"/>
+                <w:sz w:val="24"/>
+                <w:szCs w:val="24"/>
+              </w:rPr>
+              <w:t>Some info like (song's link )</w:t>
+            </w:r>
+          </w:p>
+        </w:tc>
+        <w:tc>
+          <w:tcPr>
+            <w:tcW w:w="1835" w:type="dxa"/>
+          </w:tcPr>
+          <w:p>
+            <w:pPr>
+              <w:jc w:val="right"/>
+              <w:rPr>
+                <w:rFonts w:asciiTheme="majorBidi" w:hAnsiTheme="majorBidi" w:cstheme="majorBidi"/>
+                <w:sz w:val="28"/>
+                <w:szCs w:val="28"/>
+                <w:lang w:bidi="ar-AE"/>
+              </w:rPr>
+            </w:pPr>
+            <w:r>
+              <w:rPr>
+                <w:rFonts w:asciiTheme="majorBidi" w:hAnsiTheme="majorBidi" w:cstheme="majorBidi"/>
+                <w:sz w:val="28"/>
+                <w:szCs w:val="28"/>
+                <w:lang w:bidi="ar-AE"/>
+              </w:rPr>
+              <w:t xml:space="preserve">Output </w:t>
+            </w:r>
+          </w:p>
+        </w:tc>
+      </w:tr>
+      <w:tr>
+        <w:tc>
+          <w:tcPr>
+            <w:tcW w:w="6687" w:type="dxa"/>
+          </w:tcPr>
+          <w:p>
+            <w:pPr>
+              <w:bidi w:val="0"/>
+              <w:textAlignment w:val="baseline"/>
+              <w:rPr>
+                <w:rFonts w:ascii="inherit" w:eastAsia="Times New Roman" w:hAnsi="inherit" w:cs="Times New Roman"/>
+              </w:rPr>
+            </w:pPr>
+            <w:r>
+              <w:t>http://lo</w:t>
+            </w:r>
+            <w:r>
+              <w:t>calhost:3000/music/search</w:t>
+            </w:r>
+            <w:r>
+              <w:rPr>
+                <w:rFonts w:ascii="inherit" w:eastAsia="Times New Roman" w:hAnsi="inherit" w:cs="Times New Roman"/>
+              </w:rPr>
+              <w:t>?="text"</w:t>
+            </w:r>
+          </w:p>
+        </w:tc>
+        <w:tc>
+          <w:tcPr>
+            <w:tcW w:w="1835" w:type="dxa"/>
+          </w:tcPr>
+          <w:p>
+            <w:pPr>
+              <w:jc w:val="right"/>
+              <w:rPr>
+                <w:rFonts w:asciiTheme="majorBidi" w:hAnsiTheme="majorBidi" w:cstheme="majorBidi"/>
+                <w:sz w:val="28"/>
+                <w:szCs w:val="28"/>
+                <w:lang w:bidi="ar-AE"/>
+              </w:rPr>
+            </w:pPr>
+            <w:r>
+              <w:rPr>
+                <w:rFonts w:asciiTheme="majorBidi" w:hAnsiTheme="majorBidi" w:cstheme="majorBidi"/>
+                <w:sz w:val="28"/>
+                <w:szCs w:val="28"/>
+                <w:lang w:bidi="ar-AE"/>
+              </w:rPr>
+              <w:t xml:space="preserve">URL  </w:t>
+            </w:r>
+          </w:p>
+        </w:tc>
+      </w:tr>
+      <w:tr>
+        <w:tc>
+          <w:tcPr>
+            <w:tcW w:w="6687" w:type="dxa"/>
+          </w:tcPr>
+          <w:p>
+            <w:pPr>
+              <w:bidi w:val="0"/>
+              <w:textAlignment w:val="baseline"/>
+              <w:rPr>
+                <w:rFonts w:ascii="inherit" w:eastAsia="Times New Roman" w:hAnsi="inherit" w:cs="Times New Roman"/>
+                <w:sz w:val="24"/>
+                <w:szCs w:val="24"/>
+                <w:rtl/>
+              </w:rPr>
+            </w:pPr>
+            <w:hyperlink r:id="rId8" w:history="1">
+              <w:r>
+                <w:rPr>
+                  <w:rStyle w:val="Hyperlink"/>
+                </w:rPr>
+                <w:t>http://localhost:3000/music/search?=asala</w:t>
+              </w:r>
+            </w:hyperlink>
+          </w:p>
+        </w:tc>
+        <w:tc>
+          <w:tcPr>
+            <w:tcW w:w="1835" w:type="dxa"/>
+          </w:tcPr>
+          <w:p>
+            <w:pPr>
+              <w:jc w:val="right"/>
+              <w:rPr>
+                <w:rFonts w:asciiTheme="majorBidi" w:hAnsiTheme="majorBidi" w:cstheme="majorBidi"/>
+                <w:sz w:val="28"/>
+                <w:szCs w:val="28"/>
+                <w:lang w:bidi="ar-AE"/>
+              </w:rPr>
+            </w:pPr>
+            <w:r>
+              <w:rPr>
+                <w:rFonts w:asciiTheme="majorBidi" w:hAnsiTheme="majorBidi" w:cstheme="majorBidi"/>
+                <w:sz w:val="28"/>
+                <w:szCs w:val="28"/>
+                <w:lang w:bidi="ar-AE"/>
+              </w:rPr>
+              <w:t>example</w:t>
+            </w:r>
+          </w:p>
+        </w:tc>
+      </w:tr>
+    </w:tbl>
+    <w:p>
+      <w:pPr>
+        <w:jc w:val="right"/>
+        <w:rPr>
+          <w:rFonts w:asciiTheme="majorBidi" w:hAnsiTheme="majorBidi" w:cstheme="majorBidi"/>
+          <w:sz w:val="40"/>
+          <w:szCs w:val="40"/>
+          <w:rtl/>
+          <w:lang w:bidi="ar-AE"/>
+        </w:rPr>
+      </w:pPr>
+    </w:p>
+    <w:tbl>
+      <w:tblPr>
+        <w:tblStyle w:val="TableGrid"/>
+        <w:bidiVisual/>
+        <w:tblW w:w="0" w:type="auto"/>
+        <w:tblLook w:val="04A0" w:firstRow="1" w:lastRow="0" w:firstColumn="1" w:lastColumn="0" w:noHBand="0" w:noVBand="1"/>
+      </w:tblPr>
+      <w:tblGrid>
+        <w:gridCol w:w="6687"/>
+        <w:gridCol w:w="1835"/>
+      </w:tblGrid>
+      <w:tr>
+        <w:tc>
+          <w:tcPr>
+            <w:tcW w:w="6687" w:type="dxa"/>
+          </w:tcPr>
+          <w:p>
+            <w:pPr>
+              <w:bidi w:val="0"/>
+              <w:rPr>
+                <w:rFonts w:asciiTheme="majorBidi" w:eastAsia="Times New Roman" w:hAnsiTheme="majorBidi" w:cstheme="majorBidi"/>
+                <w:sz w:val="28"/>
+                <w:szCs w:val="28"/>
+              </w:rPr>
+            </w:pPr>
+            <w:r>
+              <w:rPr>
+                <w:rFonts w:asciiTheme="majorBidi" w:eastAsia="Times New Roman" w:hAnsiTheme="majorBidi" w:cstheme="majorBidi"/>
+                <w:sz w:val="28"/>
+                <w:szCs w:val="28"/>
+              </w:rPr>
+              <w:t xml:space="preserve">News  </w:t>
+            </w:r>
+          </w:p>
+        </w:tc>
+        <w:tc>
+          <w:tcPr>
+            <w:tcW w:w="1835" w:type="dxa"/>
+          </w:tcPr>
+          <w:p>
+            <w:pPr>
+              <w:shd w:val="clear" w:color="auto" w:fill="FFFFFF"/>
+              <w:bidi w:val="0"/>
+              <w:spacing w:after="150"/>
+              <w:ind w:right="150"/>
+              <w:textAlignment w:val="baseline"/>
+              <w:outlineLvl w:val="0"/>
+              <w:rPr>
+                <w:rFonts w:asciiTheme="majorBidi" w:eastAsia="Times New Roman" w:hAnsiTheme="majorBidi" w:cstheme="majorBidi"/>
+                <w:color w:val="222222"/>
+                <w:kern w:val="36"/>
+                <w:sz w:val="24"/>
+                <w:szCs w:val="24"/>
+                <w:rtl/>
+                <w:lang w:bidi="ar-AE"/>
+              </w:rPr>
+            </w:pPr>
+            <w:r>
+              <w:rPr>
+                <w:rFonts w:asciiTheme="majorBidi" w:eastAsia="Times New Roman" w:hAnsiTheme="majorBidi" w:cstheme="majorBidi"/>
+                <w:color w:val="222222"/>
+                <w:kern w:val="36"/>
+                <w:sz w:val="24"/>
+                <w:szCs w:val="24"/>
+                <w:lang w:bidi="ar-AE"/>
+              </w:rPr>
+              <w:t>Service name</w:t>
+            </w:r>
+          </w:p>
+        </w:tc>
+      </w:tr>
+      <w:tr>
+        <w:tc>
+          <w:tcPr>
+            <w:tcW w:w="6687" w:type="dxa"/>
+          </w:tcPr>
+          <w:p>
+            <w:pPr>
+              <w:shd w:val="clear" w:color="auto" w:fill="FFFFFF"/>
+              <w:bidi w:val="0"/>
+              <w:spacing w:after="150"/>
+              <w:ind w:right="150"/>
+              <w:textAlignment w:val="baseline"/>
+              <w:outlineLvl w:val="0"/>
+              <w:rPr>
+                <w:rFonts w:asciiTheme="majorBidi" w:eastAsia="Times New Roman" w:hAnsiTheme="majorBidi" w:cstheme="majorBidi"/>
+                <w:color w:val="222222"/>
+                <w:kern w:val="36"/>
+                <w:sz w:val="28"/>
+                <w:szCs w:val="28"/>
+                <w:lang w:bidi="ar-AE"/>
+              </w:rPr>
+            </w:pPr>
+            <w:r>
+              <w:rPr>
+                <w:rFonts w:asciiTheme="majorBidi" w:eastAsia="Times New Roman" w:hAnsiTheme="majorBidi" w:cstheme="majorBidi"/>
+                <w:color w:val="222222"/>
+                <w:kern w:val="36"/>
+                <w:sz w:val="28"/>
+                <w:szCs w:val="28"/>
+                <w:lang w:bidi="ar-AE"/>
+              </w:rPr>
+              <w:t xml:space="preserve">Return news about anything you want </w:t>
+            </w:r>
+          </w:p>
+        </w:tc>
+        <w:tc>
+          <w:tcPr>
+            <w:tcW w:w="1835" w:type="dxa"/>
+          </w:tcPr>
+          <w:p>
+            <w:pPr>
+              <w:shd w:val="clear" w:color="auto" w:fill="FFFFFF"/>
+              <w:bidi w:val="0"/>
+              <w:spacing w:after="150"/>
+              <w:ind w:right="150"/>
+              <w:textAlignment w:val="baseline"/>
+              <w:outlineLvl w:val="0"/>
+              <w:rPr>
+                <w:rFonts w:asciiTheme="majorBidi" w:eastAsia="Times New Roman" w:hAnsiTheme="majorBidi" w:cstheme="majorBidi"/>
+                <w:color w:val="222222"/>
+                <w:kern w:val="36"/>
+                <w:sz w:val="28"/>
+                <w:szCs w:val="28"/>
+                <w:rtl/>
+                <w:lang w:bidi="ar-AE"/>
+              </w:rPr>
+            </w:pPr>
+            <w:r>
+              <w:rPr>
+                <w:rFonts w:asciiTheme="majorBidi" w:eastAsia="Times New Roman" w:hAnsiTheme="majorBidi" w:cstheme="majorBidi"/>
+                <w:color w:val="222222"/>
+                <w:kern w:val="36"/>
+                <w:sz w:val="28"/>
+                <w:szCs w:val="28"/>
+                <w:lang w:bidi="ar-AE"/>
+              </w:rPr>
+              <w:t>Description</w:t>
+            </w:r>
+          </w:p>
+        </w:tc>
+      </w:tr>
+      <w:tr>
+        <w:tc>
+          <w:tcPr>
+            <w:tcW w:w="6687" w:type="dxa"/>
+          </w:tcPr>
+          <w:p>
+            <w:pPr>
+              <w:shd w:val="clear" w:color="auto" w:fill="FFFFFE"/>
+              <w:bidi w:val="0"/>
+              <w:spacing w:line="240" w:lineRule="atLeast"/>
+              <w:rPr>
+                <w:rFonts w:asciiTheme="majorBidi" w:eastAsia="Times New Roman" w:hAnsiTheme="majorBidi" w:cstheme="majorBidi"/>
+                <w:sz w:val="24"/>
+                <w:szCs w:val="24"/>
+                <w:rtl/>
+                <w:lang w:bidi="ar-AE"/>
+              </w:rPr>
+            </w:pPr>
+            <w:r>
+              <w:rPr>
+                <w:rFonts w:asciiTheme="majorBidi" w:eastAsia="Times New Roman" w:hAnsiTheme="majorBidi" w:cstheme="majorBidi"/>
+                <w:sz w:val="24"/>
+                <w:szCs w:val="24"/>
+                <w:lang w:bidi="ar-AE"/>
+              </w:rPr>
+              <w:t xml:space="preserve">Text </w:t>
+            </w:r>
+            <w:r>
+              <w:rPr>
+                <w:rFonts w:asciiTheme="majorBidi" w:eastAsia="Times New Roman" w:hAnsiTheme="majorBidi" w:cstheme="majorBidi"/>
+                <w:sz w:val="24"/>
+                <w:szCs w:val="24"/>
+                <w:lang w:bidi="ar-AE"/>
+              </w:rPr>
+              <w:t xml:space="preserve">          </w:t>
+            </w:r>
+            <w:bookmarkStart w:id="0" w:name="_GoBack"/>
+            <w:bookmarkEnd w:id="0"/>
+          </w:p>
+        </w:tc>
+        <w:tc>
+          <w:tcPr>
+            <w:tcW w:w="1835" w:type="dxa"/>
+          </w:tcPr>
+          <w:p>
+            <w:pPr>
+              <w:jc w:val="right"/>
+              <w:rPr>
+                <w:rFonts w:asciiTheme="majorBidi" w:hAnsiTheme="majorBidi" w:cstheme="majorBidi"/>
+                <w:sz w:val="28"/>
+                <w:szCs w:val="28"/>
+                <w:lang w:bidi="ar-AE"/>
+              </w:rPr>
+            </w:pPr>
+            <w:r>
+              <w:rPr>
+                <w:rFonts w:asciiTheme="majorBidi" w:hAnsiTheme="majorBidi" w:cstheme="majorBidi"/>
+                <w:sz w:val="28"/>
+                <w:szCs w:val="28"/>
+                <w:lang w:bidi="ar-AE"/>
+              </w:rPr>
+              <w:t xml:space="preserve">Input </w:t>
+            </w:r>
+          </w:p>
+        </w:tc>
+      </w:tr>
+      <w:tr>
+        <w:tc>
+          <w:tcPr>
+            <w:tcW w:w="6687" w:type="dxa"/>
+          </w:tcPr>
+          <w:p>
+            <w:pPr>
+              <w:shd w:val="clear" w:color="auto" w:fill="FFFFFE"/>
+              <w:bidi w:val="0"/>
+              <w:spacing w:line="240" w:lineRule="atLeast"/>
+              <w:rPr>
+                <w:rFonts w:asciiTheme="majorBidi" w:eastAsia="Times New Roman" w:hAnsiTheme="majorBidi" w:cstheme="majorBidi"/>
+                <w:sz w:val="24"/>
+                <w:szCs w:val="24"/>
+              </w:rPr>
+            </w:pPr>
+            <w:r>
+              <w:rPr>
+                <w:rFonts w:asciiTheme="majorBidi" w:eastAsia="Times New Roman" w:hAnsiTheme="majorBidi" w:cstheme="majorBidi"/>
+                <w:sz w:val="24"/>
+                <w:szCs w:val="24"/>
+              </w:rPr>
+              <w:t xml:space="preserve">News </w:t>
+            </w:r>
+          </w:p>
+        </w:tc>
+        <w:tc>
+          <w:tcPr>
+            <w:tcW w:w="1835" w:type="dxa"/>
+          </w:tcPr>
+          <w:p>
+            <w:pPr>
+              <w:jc w:val="right"/>
+              <w:rPr>
+                <w:rFonts w:asciiTheme="majorBidi" w:hAnsiTheme="majorBidi" w:cstheme="majorBidi"/>
+                <w:sz w:val="28"/>
+                <w:szCs w:val="28"/>
+                <w:lang w:bidi="ar-AE"/>
+              </w:rPr>
+            </w:pPr>
+            <w:r>
+              <w:rPr>
+                <w:rFonts w:asciiTheme="majorBidi" w:hAnsiTheme="majorBidi" w:cstheme="majorBidi"/>
+                <w:sz w:val="28"/>
+                <w:szCs w:val="28"/>
+                <w:lang w:bidi="ar-AE"/>
+              </w:rPr>
+              <w:t xml:space="preserve">Output </w:t>
+            </w:r>
+          </w:p>
+        </w:tc>
+      </w:tr>
+      <w:tr>
+        <w:tc>
+          <w:tcPr>
+            <w:tcW w:w="6687" w:type="dxa"/>
+          </w:tcPr>
+          <w:p>
+            <w:pPr>
+              <w:bidi w:val="0"/>
+              <w:textAlignment w:val="baseline"/>
+              <w:rPr>
+                <w:rFonts w:ascii="inherit" w:eastAsia="Times New Roman" w:hAnsi="inherit" w:cs="Times New Roman"/>
+              </w:rPr>
+            </w:pPr>
+            <w:hyperlink r:id="rId9" w:history="1">
+              <w:r>
+                <w:rPr>
+                  <w:rStyle w:val="Hyperlink"/>
+                </w:rPr>
+                <w:t>http://localhost:3000/news</w:t>
+              </w:r>
+            </w:hyperlink>
+          </w:p>
+        </w:tc>
+        <w:tc>
+          <w:tcPr>
+            <w:tcW w:w="1835" w:type="dxa"/>
+          </w:tcPr>
+          <w:p>
+            <w:pPr>
+              <w:jc w:val="right"/>
+              <w:rPr>
+                <w:rFonts w:asciiTheme="majorBidi" w:hAnsiTheme="majorBidi" w:cstheme="majorBidi"/>
+                <w:sz w:val="28"/>
+                <w:szCs w:val="28"/>
+                <w:lang w:bidi="ar-AE"/>
+              </w:rPr>
+            </w:pPr>
+            <w:r>
+              <w:rPr>
+                <w:rFonts w:asciiTheme="majorBidi" w:hAnsiTheme="majorBidi" w:cstheme="majorBidi"/>
+                <w:sz w:val="28"/>
+                <w:szCs w:val="28"/>
+                <w:lang w:bidi="ar-AE"/>
+              </w:rPr>
+              <w:t xml:space="preserve">URL  </w:t>
+            </w:r>
+          </w:p>
+        </w:tc>
+      </w:tr>
+      <w:tr>
+        <w:tc>
+          <w:tcPr>
+            <w:tcW w:w="6687" w:type="dxa"/>
+          </w:tcPr>
+          <w:p>
+            <w:pPr>
+              <w:bidi w:val="0"/>
+              <w:textAlignment w:val="baseline"/>
+              <w:rPr>
+                <w:rFonts w:ascii="inherit" w:eastAsia="Times New Roman" w:hAnsi="inherit" w:cs="Times New Roman"/>
+                <w:sz w:val="24"/>
+                <w:szCs w:val="24"/>
+                <w:rtl/>
+              </w:rPr>
+            </w:pPr>
+            <w:hyperlink r:id="rId10" w:history="1">
+              <w:r>
+                <w:rPr>
+                  <w:rStyle w:val="Hyperlink"/>
+                </w:rPr>
+                <w:t>http://localhost:3000/news</w:t>
+              </w:r>
+            </w:hyperlink>
+          </w:p>
+        </w:tc>
+        <w:tc>
+          <w:tcPr>
+            <w:tcW w:w="1835" w:type="dxa"/>
+          </w:tcPr>
+          <w:p>
+            <w:pPr>
+              <w:jc w:val="right"/>
+              <w:rPr>
+                <w:rFonts w:asciiTheme="majorBidi" w:hAnsiTheme="majorBidi" w:cstheme="majorBidi"/>
+                <w:sz w:val="28"/>
+                <w:szCs w:val="28"/>
+                <w:lang w:bidi="ar-AE"/>
+              </w:rPr>
+            </w:pPr>
+            <w:r>
+              <w:rPr>
+                <w:rFonts w:asciiTheme="majorBidi" w:hAnsiTheme="majorBidi" w:cstheme="majorBidi"/>
+                <w:sz w:val="28"/>
+                <w:szCs w:val="28"/>
+                <w:lang w:bidi="ar-AE"/>
+              </w:rPr>
+              <w:t>example</w:t>
+            </w:r>
+          </w:p>
+        </w:tc>
+      </w:tr>
+    </w:tbl>
+    <w:p>
+      <w:pPr>
+        <w:jc w:val="right"/>
+        <w:rPr>
+          <w:rFonts w:asciiTheme="majorBidi" w:hAnsiTheme="majorBidi" w:cstheme="majorBidi"/>
+          <w:sz w:val="40"/>
+          <w:szCs w:val="40"/>
+          <w:rtl/>
+          <w:lang w:bidi="ar-AE"/>
+        </w:rPr>
+      </w:pPr>
+    </w:p>
+    <w:p>
+      <w:pPr>
+        <w:jc w:val="right"/>
+        <w:rPr>
+          <w:rFonts w:asciiTheme="majorBidi" w:hAnsiTheme="majorBidi" w:cstheme="majorBidi"/>
+          <w:sz w:val="40"/>
+          <w:szCs w:val="40"/>
           <w:lang w:bidi="ar-AE"/>
         </w:rPr>
       </w:pPr>
@@ -1960,6 +3673,127 @@
     </w:sectPr>
   </w:body>
 </w:document>
+</file>
+
+<file path=word/numbering.xml><?xml version="1.0" encoding="utf-8"?>
+<w:numbering xmlns:wpc="http://schemas.microsoft.com/office/word/2010/wordprocessingCanvas" xmlns:mc="http://schemas.openxmlformats.org/markup-compatibility/2006" xmlns:o="urn:schemas-microsoft-com:office:office" xmlns:r="http://schemas.openxmlformats.org/officeDocument/2006/relationships" xmlns:m="http://schemas.openxmlformats.org/officeDocument/2006/math" xmlns:v="urn:schemas-microsoft-com:vml" xmlns:wp14="http://schemas.microsoft.com/office/word/2010/wordprocessingDrawing" xmlns:wp="http://schemas.openxmlformats.org/drawingml/2006/wordprocessingDrawing" xmlns:w10="urn:schemas-microsoft-com:office:word" xmlns:w="http://schemas.openxmlformats.org/wordprocessingml/2006/main" xmlns:w14="http://schemas.microsoft.com/office/word/2010/wordml" xmlns:wpg="http://schemas.microsoft.com/office/word/2010/wordprocessingGroup" xmlns:wpi="http://schemas.microsoft.com/office/word/2010/wordprocessingInk" xmlns:wne="http://schemas.microsoft.com/office/word/2006/wordml" xmlns:wps="http://schemas.microsoft.com/office/word/2010/wordprocessingShape" mc:Ignorable="w14 wp14">
+  <w:abstractNum w:abstractNumId="0">
+    <w:nsid w:val="05CF09A6"/>
+    <w:multiLevelType w:val="hybridMultilevel"/>
+    <w:tmpl w:val="9670D77C"/>
+    <w:lvl w:ilvl="0" w:tplc="04090001">
+      <w:start w:val="1"/>
+      <w:numFmt w:val="bullet"/>
+      <w:lvlText w:val=""/>
+      <w:lvlJc w:val="left"/>
+      <w:pPr>
+        <w:ind w:left="720" w:hanging="360"/>
+      </w:pPr>
+      <w:rPr>
+        <w:rFonts w:ascii="Symbol" w:hAnsi="Symbol" w:hint="default"/>
+      </w:rPr>
+    </w:lvl>
+    <w:lvl w:ilvl="1" w:tplc="04090003" w:tentative="1">
+      <w:start w:val="1"/>
+      <w:numFmt w:val="bullet"/>
+      <w:lvlText w:val="o"/>
+      <w:lvlJc w:val="left"/>
+      <w:pPr>
+        <w:ind w:left="1440" w:hanging="360"/>
+      </w:pPr>
+      <w:rPr>
+        <w:rFonts w:ascii="Courier New" w:hAnsi="Courier New" w:cs="Courier New" w:hint="default"/>
+      </w:rPr>
+    </w:lvl>
+    <w:lvl w:ilvl="2" w:tplc="04090005" w:tentative="1">
+      <w:start w:val="1"/>
+      <w:numFmt w:val="bullet"/>
+      <w:lvlText w:val=""/>
+      <w:lvlJc w:val="left"/>
+      <w:pPr>
+        <w:ind w:left="2160" w:hanging="360"/>
+      </w:pPr>
+      <w:rPr>
+        <w:rFonts w:ascii="Wingdings" w:hAnsi="Wingdings" w:hint="default"/>
+      </w:rPr>
+    </w:lvl>
+    <w:lvl w:ilvl="3" w:tplc="04090001" w:tentative="1">
+      <w:start w:val="1"/>
+      <w:numFmt w:val="bullet"/>
+      <w:lvlText w:val=""/>
+      <w:lvlJc w:val="left"/>
+      <w:pPr>
+        <w:ind w:left="2880" w:hanging="360"/>
+      </w:pPr>
+      <w:rPr>
+        <w:rFonts w:ascii="Symbol" w:hAnsi="Symbol" w:hint="default"/>
+      </w:rPr>
+    </w:lvl>
+    <w:lvl w:ilvl="4" w:tplc="04090003" w:tentative="1">
+      <w:start w:val="1"/>
+      <w:numFmt w:val="bullet"/>
+      <w:lvlText w:val="o"/>
+      <w:lvlJc w:val="left"/>
+      <w:pPr>
+        <w:ind w:left="3600" w:hanging="360"/>
+      </w:pPr>
+      <w:rPr>
+        <w:rFonts w:ascii="Courier New" w:hAnsi="Courier New" w:cs="Courier New" w:hint="default"/>
+      </w:rPr>
+    </w:lvl>
+    <w:lvl w:ilvl="5" w:tplc="04090005" w:tentative="1">
+      <w:start w:val="1"/>
+      <w:numFmt w:val="bullet"/>
+      <w:lvlText w:val=""/>
+      <w:lvlJc w:val="left"/>
+      <w:pPr>
+        <w:ind w:left="4320" w:hanging="360"/>
+      </w:pPr>
+      <w:rPr>
+        <w:rFonts w:ascii="Wingdings" w:hAnsi="Wingdings" w:hint="default"/>
+      </w:rPr>
+    </w:lvl>
+    <w:lvl w:ilvl="6" w:tplc="04090001" w:tentative="1">
+      <w:start w:val="1"/>
+      <w:numFmt w:val="bullet"/>
+      <w:lvlText w:val=""/>
+      <w:lvlJc w:val="left"/>
+      <w:pPr>
+        <w:ind w:left="5040" w:hanging="360"/>
+      </w:pPr>
+      <w:rPr>
+        <w:rFonts w:ascii="Symbol" w:hAnsi="Symbol" w:hint="default"/>
+      </w:rPr>
+    </w:lvl>
+    <w:lvl w:ilvl="7" w:tplc="04090003" w:tentative="1">
+      <w:start w:val="1"/>
+      <w:numFmt w:val="bullet"/>
+      <w:lvlText w:val="o"/>
+      <w:lvlJc w:val="left"/>
+      <w:pPr>
+        <w:ind w:left="5760" w:hanging="360"/>
+      </w:pPr>
+      <w:rPr>
+        <w:rFonts w:ascii="Courier New" w:hAnsi="Courier New" w:cs="Courier New" w:hint="default"/>
+      </w:rPr>
+    </w:lvl>
+    <w:lvl w:ilvl="8" w:tplc="04090005" w:tentative="1">
+      <w:start w:val="1"/>
+      <w:numFmt w:val="bullet"/>
+      <w:lvlText w:val=""/>
+      <w:lvlJc w:val="left"/>
+      <w:pPr>
+        <w:ind w:left="6480" w:hanging="360"/>
+      </w:pPr>
+      <w:rPr>
+        <w:rFonts w:ascii="Wingdings" w:hAnsi="Wingdings" w:hint="default"/>
+      </w:rPr>
+    </w:lvl>
+  </w:abstractNum>
+  <w:num w:numId="1">
+    <w:abstractNumId w:val="0"/>
+  </w:num>
+</w:numbering>
 </file>
 
 <file path=word/styles.xml><?xml version="1.0" encoding="utf-8"?>
@@ -2230,6 +4064,22 @@
     <w:name w:val="apiheadinfostyled__apiname-reyj68-8"/>
     <w:basedOn w:val="DefaultParagraphFont"/>
     <w:rsid w:val="00747336"/>
+  </w:style>
+  <w:style w:type="character" w:customStyle="1" w:styleId="latin24compacttimestamp-2v7xiq">
+    <w:name w:val="latin24compacttimestamp-2v7xiq"/>
+    <w:basedOn w:val="DefaultParagraphFont"/>
+    <w:rsid w:val="00F27045"/>
+  </w:style>
+  <w:style w:type="paragraph" w:styleId="ListParagraph">
+    <w:name w:val="List Paragraph"/>
+    <w:basedOn w:val="Normal"/>
+    <w:uiPriority w:val="34"/>
+    <w:qFormat/>
+    <w:rsid w:val="00B33BB5"/>
+    <w:pPr>
+      <w:ind w:left="720"/>
+      <w:contextualSpacing/>
+    </w:pPr>
   </w:style>
 </w:styles>
 </file>
@@ -2502,6 +4352,22 @@
     <w:name w:val="apiheadinfostyled__apiname-reyj68-8"/>
     <w:basedOn w:val="DefaultParagraphFont"/>
     <w:rsid w:val="00747336"/>
+  </w:style>
+  <w:style w:type="character" w:customStyle="1" w:styleId="latin24compacttimestamp-2v7xiq">
+    <w:name w:val="latin24compacttimestamp-2v7xiq"/>
+    <w:basedOn w:val="DefaultParagraphFont"/>
+    <w:rsid w:val="00F27045"/>
+  </w:style>
+  <w:style w:type="paragraph" w:styleId="ListParagraph">
+    <w:name w:val="List Paragraph"/>
+    <w:basedOn w:val="Normal"/>
+    <w:uiPriority w:val="34"/>
+    <w:qFormat/>
+    <w:rsid w:val="00B33BB5"/>
+    <w:pPr>
+      <w:ind w:left="720"/>
+      <w:contextualSpacing/>
+    </w:pPr>
   </w:style>
 </w:styles>
 </file>

</xml_diff>